<commit_message>
Small modifications to structural model, activity model and sequence diagram / changed name of UseCaseModel file
</commit_message>
<xml_diff>
--- a/COMP6030-SoftwareTesting-Harry.docx
+++ b/COMP6030-SoftwareTesting-Harry.docx
@@ -2384,6 +2384,199 @@
     <w:p>
       <w:pPr>
         <w:rPr>
+          <w:u w:val="single"/>
+          <w:lang w:val="en-US"/>
+        </w:rPr>
+      </w:pPr>
+      <w:r>
+        <w:rPr>
+          <w:noProof/>
+          <w:lang w:val="en-US"/>
+        </w:rPr>
+        <mc:AlternateContent>
+          <mc:Choice Requires="wpi">
+            <w:drawing>
+              <wp:anchor distT="0" distB="0" distL="114300" distR="114300" simplePos="0" relativeHeight="251660288" behindDoc="0" locked="0" layoutInCell="1" allowOverlap="1" wp14:anchorId="39B92D97" wp14:editId="3D2EFCAD">
+                <wp:simplePos x="0" y="0"/>
+                <wp:positionH relativeFrom="column">
+                  <wp:posOffset>82380</wp:posOffset>
+                </wp:positionH>
+                <wp:positionV relativeFrom="paragraph">
+                  <wp:posOffset>378078</wp:posOffset>
+                </wp:positionV>
+                <wp:extent cx="5175360" cy="1887120"/>
+                <wp:effectExtent l="38100" t="38100" r="44450" b="56515"/>
+                <wp:wrapNone/>
+                <wp:docPr id="6" name="Ink 6"/>
+                <wp:cNvGraphicFramePr/>
+                <a:graphic xmlns:a="http://schemas.openxmlformats.org/drawingml/2006/main">
+                  <a:graphicData uri="http://schemas.microsoft.com/office/word/2010/wordprocessingInk">
+                    <w14:contentPart bwMode="auto" r:id="rId5">
+                      <w14:nvContentPartPr>
+                        <w14:cNvContentPartPr/>
+                      </w14:nvContentPartPr>
+                      <w14:xfrm>
+                        <a:off x="0" y="0"/>
+                        <a:ext cx="5175360" cy="1887120"/>
+                      </w14:xfrm>
+                    </w14:contentPart>
+                  </a:graphicData>
+                </a:graphic>
+              </wp:anchor>
+            </w:drawing>
+          </mc:Choice>
+          <mc:Fallback>
+            <w:pict>
+              <v:shapetype w14:anchorId="4920911C" id="_x0000_t75" coordsize="21600,21600" o:spt="75" o:preferrelative="t" path="m@4@5l@4@11@9@11@9@5xe" filled="f" stroked="f">
+                <v:stroke joinstyle="miter"/>
+                <v:formulas>
+                  <v:f eqn="if lineDrawn pixelLineWidth 0"/>
+                  <v:f eqn="sum @0 1 0"/>
+                  <v:f eqn="sum 0 0 @1"/>
+                  <v:f eqn="prod @2 1 2"/>
+                  <v:f eqn="prod @3 21600 pixelWidth"/>
+                  <v:f eqn="prod @3 21600 pixelHeight"/>
+                  <v:f eqn="sum @0 0 1"/>
+                  <v:f eqn="prod @6 1 2"/>
+                  <v:f eqn="prod @7 21600 pixelWidth"/>
+                  <v:f eqn="sum @8 21600 0"/>
+                  <v:f eqn="prod @7 21600 pixelHeight"/>
+                  <v:f eqn="sum @10 21600 0"/>
+                </v:formulas>
+                <v:path o:extrusionok="f" gradientshapeok="t" o:connecttype="rect"/>
+                <o:lock v:ext="edit" aspectratio="t"/>
+              </v:shapetype>
+              <v:shape id="Ink 6" o:spid="_x0000_s1026" type="#_x0000_t75" style="position:absolute;margin-left:5.8pt;margin-top:29.05pt;width:408.9pt;height:150.05pt;z-index:251660288;visibility:visible;mso-wrap-style:square;mso-wrap-distance-left:9pt;mso-wrap-distance-top:0;mso-wrap-distance-right:9pt;mso-wrap-distance-bottom:0;mso-position-horizontal:absolute;mso-position-horizontal-relative:text;mso-position-vertical:absolute;mso-position-vertical-relative:text" o:gfxdata="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">
+                <v:imagedata r:id="rId6" o:title=""/>
+              </v:shape>
+            </w:pict>
+          </mc:Fallback>
+        </mc:AlternateContent>
+      </w:r>
+      <w:r>
+        <w:rPr>
+          <w:noProof/>
+          <w:lang w:val="en-US"/>
+        </w:rPr>
+        <mc:AlternateContent>
+          <mc:Choice Requires="wpi">
+            <w:drawing>
+              <wp:anchor distT="0" distB="0" distL="114300" distR="114300" simplePos="0" relativeHeight="251659264" behindDoc="0" locked="0" layoutInCell="1" allowOverlap="1" wp14:anchorId="711AFD87" wp14:editId="1ABD3B78">
+                <wp:simplePos x="0" y="0"/>
+                <wp:positionH relativeFrom="column">
+                  <wp:posOffset>117660</wp:posOffset>
+                </wp:positionH>
+                <wp:positionV relativeFrom="paragraph">
+                  <wp:posOffset>481038</wp:posOffset>
+                </wp:positionV>
+                <wp:extent cx="5010480" cy="1007280"/>
+                <wp:effectExtent l="38100" t="38100" r="57150" b="40640"/>
+                <wp:wrapNone/>
+                <wp:docPr id="4" name="Ink 4"/>
+                <wp:cNvGraphicFramePr/>
+                <a:graphic xmlns:a="http://schemas.openxmlformats.org/drawingml/2006/main">
+                  <a:graphicData uri="http://schemas.microsoft.com/office/word/2010/wordprocessingInk">
+                    <w14:contentPart bwMode="auto" r:id="rId7">
+                      <w14:nvContentPartPr>
+                        <w14:cNvContentPartPr/>
+                      </w14:nvContentPartPr>
+                      <w14:xfrm>
+                        <a:off x="0" y="0"/>
+                        <a:ext cx="5010480" cy="1007280"/>
+                      </w14:xfrm>
+                    </w14:contentPart>
+                  </a:graphicData>
+                </a:graphic>
+              </wp:anchor>
+            </w:drawing>
+          </mc:Choice>
+          <mc:Fallback>
+            <w:pict>
+              <v:shape w14:anchorId="210BAF95" id="Ink 4" o:spid="_x0000_s1026" type="#_x0000_t75" style="position:absolute;margin-left:8.55pt;margin-top:37.2pt;width:395.95pt;height:80.7pt;z-index:251659264;visibility:visible;mso-wrap-style:square;mso-wrap-distance-left:9pt;mso-wrap-distance-top:0;mso-wrap-distance-right:9pt;mso-wrap-distance-bottom:0;mso-position-horizontal:absolute;mso-position-horizontal-relative:text;mso-position-vertical:absolute;mso-position-vertical-relative:text" o:gfxdata="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">
+                <v:imagedata r:id="rId8" o:title=""/>
+              </v:shape>
+            </w:pict>
+          </mc:Fallback>
+        </mc:AlternateContent>
+      </w:r>
+      <w:r>
+        <w:rPr>
+          <w:noProof/>
+          <w:lang w:val="en-US"/>
+        </w:rPr>
+        <w:drawing>
+          <wp:inline distT="0" distB="0" distL="0" distR="0" wp14:anchorId="67D9DDC4" wp14:editId="289C091B">
+            <wp:extent cx="6312598" cy="2625675"/>
+            <wp:effectExtent l="0" t="0" r="0" b="3810"/>
+            <wp:docPr id="2" name="Graphic 2"/>
+            <wp:cNvGraphicFramePr>
+              <a:graphicFrameLocks xmlns:a="http://schemas.openxmlformats.org/drawingml/2006/main" noChangeAspect="1"/>
+            </wp:cNvGraphicFramePr>
+            <a:graphic xmlns:a="http://schemas.openxmlformats.org/drawingml/2006/main">
+              <a:graphicData uri="http://schemas.openxmlformats.org/drawingml/2006/picture">
+                <pic:pic xmlns:pic="http://schemas.openxmlformats.org/drawingml/2006/picture">
+                  <pic:nvPicPr>
+                    <pic:cNvPr id="2" name="Graphic 2"/>
+                    <pic:cNvPicPr/>
+                  </pic:nvPicPr>
+                  <pic:blipFill>
+                    <a:blip r:embed="rId9" cstate="print">
+                      <a:extLst>
+                        <a:ext uri="{28A0092B-C50C-407E-A947-70E740481C1C}">
+                          <a14:useLocalDpi xmlns:a14="http://schemas.microsoft.com/office/drawing/2010/main" val="0"/>
+                        </a:ext>
+                      </a:extLst>
+                    </a:blip>
+                    <a:stretch>
+                      <a:fillRect/>
+                    </a:stretch>
+                  </pic:blipFill>
+                  <pic:spPr>
+                    <a:xfrm>
+                      <a:off x="0" y="0"/>
+                      <a:ext cx="6312598" cy="2625675"/>
+                    </a:xfrm>
+                    <a:prstGeom prst="rect">
+                      <a:avLst/>
+                    </a:prstGeom>
+                  </pic:spPr>
+                </pic:pic>
+              </a:graphicData>
+            </a:graphic>
+          </wp:inline>
+        </w:drawing>
+      </w:r>
+    </w:p>
+    <w:p>
+      <w:pPr>
+        <w:rPr>
+          <w:lang w:val="en-US"/>
+        </w:rPr>
+      </w:pPr>
+      <w:r>
+        <w:rPr>
+          <w:color w:val="4472C4" w:themeColor="accent1"/>
+          <w:lang w:val="en-US"/>
+        </w:rPr>
+        <w:t>Scenario 1</w:t>
+      </w:r>
+      <w:r>
+        <w:rPr>
+          <w:lang w:val="en-US"/>
+        </w:rPr>
+        <w:t xml:space="preserve"> | </w:t>
+      </w:r>
+      <w:r>
+        <w:rPr>
+          <w:color w:val="FF0000"/>
+          <w:lang w:val="en-US"/>
+        </w:rPr>
+        <w:t>Scenario 2</w:t>
+      </w:r>
+    </w:p>
+    <w:p>
+      <w:pPr>
+        <w:rPr>
           <w:b/>
           <w:bCs/>
           <w:lang w:val="en-US"/>
@@ -2917,6 +3110,7 @@
         <w:rPr>
           <w:lang w:val="en-US"/>
         </w:rPr>
+        <w:lastRenderedPageBreak/>
         <w:t xml:space="preserve">Scenario 2: User </w:t>
       </w:r>
       <w:r>
@@ -3239,7 +3433,6 @@
               <w:rPr>
                 <w:lang w:val="en-US"/>
               </w:rPr>
-              <w:lastRenderedPageBreak/>
               <w:t>9. User receives HTTP error response.</w:t>
             </w:r>
           </w:p>
@@ -3326,6 +3519,329 @@
           <w:lang w:val="en-US"/>
         </w:rPr>
       </w:pPr>
+    </w:p>
+    <w:p>
+      <w:pPr>
+        <w:rPr>
+          <w:b/>
+          <w:bCs/>
+          <w:lang w:val="en-US"/>
+        </w:rPr>
+      </w:pPr>
+      <w:r>
+        <w:rPr>
+          <w:b/>
+          <w:bCs/>
+          <w:lang w:val="en-US"/>
+        </w:rPr>
+        <w:t>Test Case:</w:t>
+      </w:r>
+    </w:p>
+    <w:p>
+      <w:pPr>
+        <w:rPr>
+          <w:i/>
+          <w:iCs/>
+          <w:lang w:val="en-US"/>
+        </w:rPr>
+      </w:pPr>
+      <w:r>
+        <w:rPr>
+          <w:i/>
+          <w:iCs/>
+          <w:lang w:val="en-US"/>
+        </w:rPr>
+        <w:t>Test Data:</w:t>
+      </w:r>
+    </w:p>
+    <w:p>
+      <w:pPr>
+        <w:rPr>
+          <w:lang w:val="en-US"/>
+        </w:rPr>
+      </w:pPr>
+      <w:r>
+        <w:rPr>
+          <w:lang w:val="en-US"/>
+        </w:rPr>
+        <w:t>Input:</w:t>
+      </w:r>
+    </w:p>
+    <w:p>
+      <w:pPr>
+        <w:pStyle w:val="ListParagraph"/>
+        <w:numPr>
+          <w:ilvl w:val="0"/>
+          <w:numId w:val="1"/>
+        </w:numPr>
+        <w:rPr>
+          <w:lang w:val="en-US"/>
+        </w:rPr>
+      </w:pPr>
+      <w:r>
+        <w:rPr>
+          <w:lang w:val="en-US"/>
+        </w:rPr>
+        <w:t>CrownPassID</w:t>
+      </w:r>
+    </w:p>
+    <w:p>
+      <w:pPr>
+        <w:rPr>
+          <w:lang w:val="en-US"/>
+        </w:rPr>
+      </w:pPr>
+      <w:r>
+        <w:rPr>
+          <w:lang w:val="en-US"/>
+        </w:rPr>
+        <w:t>Stored Data:</w:t>
+      </w:r>
+    </w:p>
+    <w:p>
+      <w:pPr>
+        <w:pStyle w:val="ListParagraph"/>
+        <w:numPr>
+          <w:ilvl w:val="0"/>
+          <w:numId w:val="1"/>
+        </w:numPr>
+        <w:rPr>
+          <w:lang w:val="en-US"/>
+        </w:rPr>
+      </w:pPr>
+      <w:r>
+        <w:rPr>
+          <w:lang w:val="en-US"/>
+        </w:rPr>
+        <w:t>On Mobile Device: CrownPass ID.</w:t>
+      </w:r>
+    </w:p>
+    <w:p>
+      <w:pPr>
+        <w:pStyle w:val="ListParagraph"/>
+        <w:numPr>
+          <w:ilvl w:val="0"/>
+          <w:numId w:val="1"/>
+        </w:numPr>
+        <w:rPr>
+          <w:lang w:val="en-US"/>
+        </w:rPr>
+      </w:pPr>
+      <w:r>
+        <w:rPr>
+          <w:lang w:val="en-US"/>
+        </w:rPr>
+        <w:t>On Database: User’s first name, last name, photo URL, QR Code URL, contact details, gender, date of birth, vaccination state, infection state, visitation history and upcoming appointments.</w:t>
+      </w:r>
+    </w:p>
+    <w:p>
+      <w:pPr>
+        <w:rPr>
+          <w:lang w:val="en-US"/>
+        </w:rPr>
+      </w:pPr>
+      <w:r>
+        <w:rPr>
+          <w:lang w:val="en-US"/>
+        </w:rPr>
+        <w:t>Output:</w:t>
+      </w:r>
+    </w:p>
+    <w:p>
+      <w:pPr>
+        <w:pStyle w:val="ListParagraph"/>
+        <w:numPr>
+          <w:ilvl w:val="0"/>
+          <w:numId w:val="1"/>
+        </w:numPr>
+        <w:rPr>
+          <w:lang w:val="en-US"/>
+        </w:rPr>
+      </w:pPr>
+      <w:r>
+        <w:rPr>
+          <w:lang w:val="en-US"/>
+        </w:rPr>
+        <w:t>JSON Object containing user’s first name, last name, photo URL, QR Code URL, contact details, gender, date of birth, vaccination state and infection state.</w:t>
+      </w:r>
+    </w:p>
+    <w:p>
+      <w:pPr>
+        <w:rPr>
+          <w:i/>
+          <w:iCs/>
+          <w:lang w:val="en-US"/>
+        </w:rPr>
+      </w:pPr>
+      <w:r>
+        <w:rPr>
+          <w:i/>
+          <w:iCs/>
+          <w:lang w:val="en-US"/>
+        </w:rPr>
+        <w:t>Test Process:</w:t>
+      </w:r>
+    </w:p>
+    <w:p>
+      <w:pPr>
+        <w:rPr>
+          <w:lang w:val="en-US"/>
+        </w:rPr>
+      </w:pPr>
+      <w:r>
+        <w:rPr>
+          <w:lang w:val="en-US"/>
+        </w:rPr>
+        <w:t>1. Set up test.</w:t>
+      </w:r>
+    </w:p>
+    <w:p>
+      <w:pPr>
+        <w:ind w:firstLine="720"/>
+        <w:rPr>
+          <w:lang w:val="en-US"/>
+        </w:rPr>
+      </w:pPr>
+      <w:r>
+        <w:rPr>
+          <w:lang w:val="en-US"/>
+        </w:rPr>
+        <w:t>a. Create CrownPassHolder object in database and ensure all fields are populated.</w:t>
+      </w:r>
+    </w:p>
+    <w:p>
+      <w:pPr>
+        <w:ind w:firstLine="720"/>
+        <w:rPr>
+          <w:lang w:val="en-US"/>
+        </w:rPr>
+      </w:pPr>
+      <w:r>
+        <w:rPr>
+          <w:lang w:val="en-US"/>
+        </w:rPr>
+        <w:t xml:space="preserve">b. </w:t>
+      </w:r>
+      <w:r>
+        <w:rPr>
+          <w:lang w:val="en-US"/>
+        </w:rPr>
+        <w:t>Ensure user is authenticated before running test.</w:t>
+      </w:r>
+    </w:p>
+    <w:p>
+      <w:pPr>
+        <w:rPr>
+          <w:lang w:val="en-US"/>
+        </w:rPr>
+      </w:pPr>
+      <w:r>
+        <w:rPr>
+          <w:lang w:val="en-US"/>
+        </w:rPr>
+        <w:t>2. Select ‘Display Pass’ on device.</w:t>
+      </w:r>
+    </w:p>
+    <w:p>
+      <w:pPr>
+        <w:rPr>
+          <w:lang w:val="en-US"/>
+        </w:rPr>
+      </w:pPr>
+      <w:r>
+        <w:rPr>
+          <w:lang w:val="en-US"/>
+        </w:rPr>
+        <w:tab/>
+        <w:t>a. Check HTTP GET request is sent to the correct URL of the API endpoint.</w:t>
+      </w:r>
+    </w:p>
+    <w:p>
+      <w:pPr>
+        <w:rPr>
+          <w:lang w:val="en-US"/>
+        </w:rPr>
+      </w:pPr>
+      <w:r>
+        <w:rPr>
+          <w:lang w:val="en-US"/>
+        </w:rPr>
+        <w:lastRenderedPageBreak/>
+        <w:t>3. Check request is received at the CrownPass Management Service (redirected via API endpoint gateway).</w:t>
+      </w:r>
+    </w:p>
+    <w:p>
+      <w:pPr>
+        <w:ind w:firstLine="720"/>
+        <w:rPr>
+          <w:lang w:val="en-US"/>
+        </w:rPr>
+      </w:pPr>
+      <w:r>
+        <w:rPr>
+          <w:lang w:val="en-US"/>
+        </w:rPr>
+        <w:t>a. Expected Output: HTTP GET request contains a payload including the User’s CrownPassID</w:t>
+      </w:r>
+    </w:p>
+    <w:p>
+      <w:pPr>
+        <w:rPr>
+          <w:lang w:val="en-US"/>
+        </w:rPr>
+      </w:pPr>
+      <w:r>
+        <w:rPr>
+          <w:lang w:val="en-US"/>
+        </w:rPr>
+        <w:t xml:space="preserve">4. </w:t>
+      </w:r>
+      <w:r>
+        <w:rPr>
+          <w:lang w:val="en-US"/>
+        </w:rPr>
+        <w:t>Check that the database receives a query from the CrownPass Management Service</w:t>
+      </w:r>
+    </w:p>
+    <w:p>
+      <w:pPr>
+        <w:rPr>
+          <w:lang w:val="en-US"/>
+        </w:rPr>
+      </w:pPr>
+      <w:r>
+        <w:rPr>
+          <w:lang w:val="en-US"/>
+        </w:rPr>
+        <w:t>5. Check that database returns the correct CrownPass data for the provided CrownPassID.</w:t>
+      </w:r>
+    </w:p>
+    <w:p>
+      <w:pPr>
+        <w:ind w:left="720"/>
+        <w:rPr>
+          <w:lang w:val="en-US"/>
+        </w:rPr>
+      </w:pPr>
+      <w:r>
+        <w:rPr>
+          <w:lang w:val="en-US"/>
+        </w:rPr>
+        <w:t>a. Expected Output: Database returns correct CrownPassHolder object to CrownPass Management Service.</w:t>
+      </w:r>
+    </w:p>
+    <w:p>
+      <w:pPr>
+        <w:rPr>
+          <w:lang w:val="en-US"/>
+        </w:rPr>
+      </w:pPr>
+      <w:r>
+        <w:rPr>
+          <w:lang w:val="en-US"/>
+        </w:rPr>
+        <w:t xml:space="preserve">6. </w:t>
+      </w:r>
     </w:p>
     <w:sectPr>
       <w:pgSz w:w="11906" w:h="16838"/>
@@ -3335,6 +3851,127 @@
     </w:sectPr>
   </w:body>
 </w:document>
+</file>
+
+<file path=word/numbering.xml><?xml version="1.0" encoding="utf-8"?>
+<w:numbering xmlns:wpc="http://schemas.microsoft.com/office/word/2010/wordprocessingCanvas" xmlns:cx="http://schemas.microsoft.com/office/drawing/2014/chartex" xmlns:cx1="http://schemas.microsoft.com/office/drawing/2015/9/8/chartex" xmlns:cx2="http://schemas.microsoft.com/office/drawing/2015/10/21/chartex" xmlns:cx3="http://schemas.microsoft.com/office/drawing/2016/5/9/chartex" xmlns:cx4="http://schemas.microsoft.com/office/drawing/2016/5/10/chartex" xmlns:cx5="http://schemas.microsoft.com/office/drawing/2016/5/11/chartex" xmlns:cx6="http://schemas.microsoft.com/office/drawing/2016/5/12/chartex" xmlns:cx7="http://schemas.microsoft.com/office/drawing/2016/5/13/chartex" xmlns:cx8="http://schemas.microsoft.com/office/drawing/2016/5/14/chartex" xmlns:mc="http://schemas.openxmlformats.org/markup-compatibility/2006" xmlns:aink="http://schemas.microsoft.com/office/drawing/2016/ink" xmlns:am3d="http://schemas.microsoft.com/office/drawing/2017/model3d" xmlns:o="urn:schemas-microsoft-com:office:office" xmlns:r="http://schemas.openxmlformats.org/officeDocument/2006/relationships" xmlns:m="http://schemas.openxmlformats.org/officeDocument/2006/math" xmlns:v="urn:schemas-microsoft-com:vml" xmlns:wp14="http://schemas.microsoft.com/office/word/2010/wordprocessingDrawing" xmlns:wp="http://schemas.openxmlformats.org/drawingml/2006/wordprocessingDrawing" xmlns:w10="urn:schemas-microsoft-com:office:word" xmlns:w="http://schemas.openxmlformats.org/wordprocessingml/2006/main" xmlns:w14="http://schemas.microsoft.com/office/word/2010/wordml" xmlns:w15="http://schemas.microsoft.com/office/word/2012/wordml" xmlns:w16cex="http://schemas.microsoft.com/office/word/2018/wordml/cex" xmlns:w16cid="http://schemas.microsoft.com/office/word/2016/wordml/cid" xmlns:w16="http://schemas.microsoft.com/office/word/2018/wordml" xmlns:w16sdtdh="http://schemas.microsoft.com/office/word/2020/wordml/sdtdatahash" xmlns:w16se="http://schemas.microsoft.com/office/word/2015/wordml/symex" xmlns:wpg="http://schemas.microsoft.com/office/word/2010/wordprocessingGroup" xmlns:wpi="http://schemas.microsoft.com/office/word/2010/wordprocessingInk" xmlns:wne="http://schemas.microsoft.com/office/word/2006/wordml" xmlns:wps="http://schemas.microsoft.com/office/word/2010/wordprocessingShape" mc:Ignorable="w14 w15 w16se w16cid w16 w16cex w16sdtdh wp14">
+  <w:abstractNum w:abstractNumId="0" w15:restartNumberingAfterBreak="0">
+    <w:nsid w:val="552D6746"/>
+    <w:multiLevelType w:val="hybridMultilevel"/>
+    <w:tmpl w:val="A5C29C2A"/>
+    <w:lvl w:ilvl="0" w:tplc="08090001">
+      <w:start w:val="1"/>
+      <w:numFmt w:val="bullet"/>
+      <w:lvlText w:val=""/>
+      <w:lvlJc w:val="left"/>
+      <w:pPr>
+        <w:ind w:left="720" w:hanging="360"/>
+      </w:pPr>
+      <w:rPr>
+        <w:rFonts w:ascii="Symbol" w:hAnsi="Symbol" w:hint="default"/>
+      </w:rPr>
+    </w:lvl>
+    <w:lvl w:ilvl="1" w:tplc="08090003" w:tentative="1">
+      <w:start w:val="1"/>
+      <w:numFmt w:val="bullet"/>
+      <w:lvlText w:val="o"/>
+      <w:lvlJc w:val="left"/>
+      <w:pPr>
+        <w:ind w:left="1440" w:hanging="360"/>
+      </w:pPr>
+      <w:rPr>
+        <w:rFonts w:ascii="Courier New" w:hAnsi="Courier New" w:cs="Courier New" w:hint="default"/>
+      </w:rPr>
+    </w:lvl>
+    <w:lvl w:ilvl="2" w:tplc="08090005" w:tentative="1">
+      <w:start w:val="1"/>
+      <w:numFmt w:val="bullet"/>
+      <w:lvlText w:val=""/>
+      <w:lvlJc w:val="left"/>
+      <w:pPr>
+        <w:ind w:left="2160" w:hanging="360"/>
+      </w:pPr>
+      <w:rPr>
+        <w:rFonts w:ascii="Wingdings" w:hAnsi="Wingdings" w:hint="default"/>
+      </w:rPr>
+    </w:lvl>
+    <w:lvl w:ilvl="3" w:tplc="08090001" w:tentative="1">
+      <w:start w:val="1"/>
+      <w:numFmt w:val="bullet"/>
+      <w:lvlText w:val=""/>
+      <w:lvlJc w:val="left"/>
+      <w:pPr>
+        <w:ind w:left="2880" w:hanging="360"/>
+      </w:pPr>
+      <w:rPr>
+        <w:rFonts w:ascii="Symbol" w:hAnsi="Symbol" w:hint="default"/>
+      </w:rPr>
+    </w:lvl>
+    <w:lvl w:ilvl="4" w:tplc="08090003" w:tentative="1">
+      <w:start w:val="1"/>
+      <w:numFmt w:val="bullet"/>
+      <w:lvlText w:val="o"/>
+      <w:lvlJc w:val="left"/>
+      <w:pPr>
+        <w:ind w:left="3600" w:hanging="360"/>
+      </w:pPr>
+      <w:rPr>
+        <w:rFonts w:ascii="Courier New" w:hAnsi="Courier New" w:cs="Courier New" w:hint="default"/>
+      </w:rPr>
+    </w:lvl>
+    <w:lvl w:ilvl="5" w:tplc="08090005" w:tentative="1">
+      <w:start w:val="1"/>
+      <w:numFmt w:val="bullet"/>
+      <w:lvlText w:val=""/>
+      <w:lvlJc w:val="left"/>
+      <w:pPr>
+        <w:ind w:left="4320" w:hanging="360"/>
+      </w:pPr>
+      <w:rPr>
+        <w:rFonts w:ascii="Wingdings" w:hAnsi="Wingdings" w:hint="default"/>
+      </w:rPr>
+    </w:lvl>
+    <w:lvl w:ilvl="6" w:tplc="08090001" w:tentative="1">
+      <w:start w:val="1"/>
+      <w:numFmt w:val="bullet"/>
+      <w:lvlText w:val=""/>
+      <w:lvlJc w:val="left"/>
+      <w:pPr>
+        <w:ind w:left="5040" w:hanging="360"/>
+      </w:pPr>
+      <w:rPr>
+        <w:rFonts w:ascii="Symbol" w:hAnsi="Symbol" w:hint="default"/>
+      </w:rPr>
+    </w:lvl>
+    <w:lvl w:ilvl="7" w:tplc="08090003" w:tentative="1">
+      <w:start w:val="1"/>
+      <w:numFmt w:val="bullet"/>
+      <w:lvlText w:val="o"/>
+      <w:lvlJc w:val="left"/>
+      <w:pPr>
+        <w:ind w:left="5760" w:hanging="360"/>
+      </w:pPr>
+      <w:rPr>
+        <w:rFonts w:ascii="Courier New" w:hAnsi="Courier New" w:cs="Courier New" w:hint="default"/>
+      </w:rPr>
+    </w:lvl>
+    <w:lvl w:ilvl="8" w:tplc="08090005" w:tentative="1">
+      <w:start w:val="1"/>
+      <w:numFmt w:val="bullet"/>
+      <w:lvlText w:val=""/>
+      <w:lvlJc w:val="left"/>
+      <w:pPr>
+        <w:ind w:left="6480" w:hanging="360"/>
+      </w:pPr>
+      <w:rPr>
+        <w:rFonts w:ascii="Wingdings" w:hAnsi="Wingdings" w:hint="default"/>
+      </w:rPr>
+    </w:lvl>
+  </w:abstractNum>
+  <w:num w:numId="1">
+    <w:abstractNumId w:val="0"/>
+  </w:num>
+</w:numbering>
 </file>
 
 <file path=word/styles.xml><?xml version="1.0" encoding="utf-8"?>
@@ -3782,7 +4419,74 @@
       </w:tblBorders>
     </w:tblPr>
   </w:style>
+  <w:style w:type="paragraph" w:styleId="ListParagraph">
+    <w:name w:val="List Paragraph"/>
+    <w:basedOn w:val="Normal"/>
+    <w:uiPriority w:val="34"/>
+    <w:qFormat/>
+    <w:rsid w:val="00A178EC"/>
+    <w:pPr>
+      <w:ind w:left="720"/>
+      <w:contextualSpacing/>
+    </w:pPr>
+  </w:style>
 </w:styles>
+</file>
+
+<file path=word/ink/ink1.xml><?xml version="1.0" encoding="utf-8"?>
+<inkml:ink xmlns:inkml="http://www.w3.org/2003/InkML">
+  <inkml:definitions>
+    <inkml:context xml:id="ctx0">
+      <inkml:inkSource xml:id="inkSrc0">
+        <inkml:traceFormat>
+          <inkml:channel name="X" type="integer" min="-2.14748E9" max="2.14748E9" units="cm"/>
+          <inkml:channel name="Y" type="integer" min="-2.14748E9" max="2.14748E9" units="cm"/>
+          <inkml:channel name="F" type="integer" max="32767" units="dev"/>
+        </inkml:traceFormat>
+        <inkml:channelProperties>
+          <inkml:channelProperty channel="X" name="resolution" value="1000" units="1/cm"/>
+          <inkml:channelProperty channel="Y" name="resolution" value="1000" units="1/cm"/>
+          <inkml:channelProperty channel="F" name="resolution" value="0" units="1/dev"/>
+        </inkml:channelProperties>
+      </inkml:inkSource>
+      <inkml:timestamp xml:id="ts0" timeString="2021-12-02T12:02:21.999"/>
+    </inkml:context>
+    <inkml:brush xml:id="br0">
+      <inkml:brushProperty name="width" value="0.05" units="cm"/>
+      <inkml:brushProperty name="height" value="0.05" units="cm"/>
+      <inkml:brushProperty name="color" value="#00A0D7"/>
+    </inkml:brush>
+  </inkml:definitions>
+  <inkml:trace contextRef="#ctx0" brushRef="#br0">1 246 24575,'4'-3'0,"0"1"0,0-1 0,1 1 0,-1 0 0,1 0 0,-1 1 0,1-1 0,0 1 0,7-1 0,7-1 0,21 1 0,-16 1 0,375-43 0,-385 42 0,0 1 0,0 0 0,-1 1 0,21 2 0,52 14 0,-45-8 0,-5-2 0,0-2 0,1-1 0,-1-2 0,40-4 0,-38 2 0,42 4 0,21 0 0,336 7 0,-244 21 0,-11-2 0,-121-22 0,61 15 0,-91-14 0,0 1 0,-1 1 0,51 26 0,-56-23 0,10 4 0,-1 2 0,47 35 0,-75-49 0,-1 0 0,1 1 0,-1-1 0,-1 1 0,1 0 0,-1 1 0,0-1 0,0 1 0,-1 0 0,0 0 0,0 0 0,-1 0 0,3 9 0,0 11 0,-1-1 0,0 40 0,0-10 0,-2-37 0,-2 1 0,0-1 0,-1 1 0,0-1 0,-2 1 0,-7 27 0,8-39 0,0 0 0,1 1 0,0-1 0,1 0 0,0 1 0,0-1 0,1 1 0,0-1 0,0 0 0,1 1 0,0-1 0,4 10 0,-4-13 0,0 0 0,1 0 0,-1 0 0,1 0 0,1 0 0,-1 0 0,1-1 0,0 0 0,0 0 0,0 0 0,0 0 0,1 0 0,-1-1 0,1 0 0,0 0 0,0 0 0,0-1 0,10 4 0,4-1 0,0-1 0,0 0 0,0-1 0,26 0 0,79-6 0,-25-1 0,186-3 0,-168 3 0,-81 1 0,0-2 0,65-17 0,-23 3 0,-71 18 0,-1 0 0,0-1 0,0-1 0,0 1 0,0-1 0,0 0 0,0 0 0,-1 0 0,1-1 0,-1 0 0,0 0 0,0 0 0,0-1 0,-1 0 0,0 1 0,0-2 0,0 1 0,0 0 0,3-8 0,19-32 0,-2 0 0,20-53 0,0-5 0,12-33 0,20-113 0,-72 232 0,1 1 0,1-1 0,1 1 0,0 1 0,1-1 0,0 1 0,1 1 0,1 0 0,0 0 0,1 1 0,1 0 0,0 1 0,1 0 0,0 1 0,0 0 0,1 1 0,1 1 0,29-15 0,-25 16 0,1 1 0,0 1 0,0 1 0,0 1 0,0 0 0,1 2 0,0 0 0,-1 1 0,1 2 0,33 3 0,15 8 0,120 35 0,-120-28 0,227 41 0,-217-47 0,-24-3 0,0-2 0,97 0 0,-74-8 0,93 10 0,76 26 0,-178-25 0,84 0 0,70-10 0,-107-9 0,-72 4 0,1 2 0,71 5 0,-56 1 0,0-3 0,74-8 0,-133 7 0,215-2 0,-2-1 0,-146-1 0,0 3 0,95 10 0,-131-5 0,0 2 0,-1 1 0,1 1 0,-2 2 0,1 1 0,-2 1 0,37 21 0,-36-13 0,0 0 0,-2 2 0,0 1 0,-2 2 0,0 0 0,26 36 0,-48-56 0,0 0 0,-1 1 0,1 0 0,-1-1 0,-1 1 0,1 0 0,-1 1 0,0-1 0,0 0 0,-1 1 0,0-1 0,1 8 0,-2 6 0,0-1 0,-6 34 0,0 17 0,6-63 0,1 0 0,0 0 0,0-1 0,1 1 0,0-1 0,0 1 0,0-1 0,1 0 0,0 0 0,0 0 0,1 0 0,-1-1 0,1 1 0,1-1 0,-1 0 0,1 0 0,0 0 0,6 5 0,5 2 0,1 0 0,0-1 0,0-1 0,35 15 0,-21-13 0,1-1 0,1-2 0,-1-1 0,1-1 0,1-2 0,-1-2 0,1-1 0,45-2 0,141-3 0,27-1 0,-19-1 0,-213 5 0,0-2 0,-1 0 0,1 0 0,-1-1 0,1-1 0,-1-1 0,24-11 0,-29 12 0,-1 0 0,0-1 0,0-1 0,0 1 0,0-1 0,-1-1 0,0 1 0,0-1 0,-1 0 0,0-1 0,0 0 0,-1 0 0,5-8 0,1-9 0,-1-1 0,11-41 0,6-55 0,-20 79 0,3 0 0,1 0 0,23-53 0,-18 59 0,2 1 0,41-63 0,-52 89 0,1 1 0,0-1 0,0 1 0,1 0 0,0 1 0,1 0 0,0 1 0,0 0 0,0 0 0,1 1 0,0 0 0,0 1 0,20-6 0,9 2 0,0 3 0,48-3 0,-27 4 0,-2 2 0,86 6 0,2 0 0,9-6 0,128-6 0,382 14 0,-244 25 0,-132-18 0,2-19 0,-43-6 0,11 21 0,-201-4 0,15 4 0,0 4 0,84 24 0,-109-24 0,-3 1 0,-1 2 0,0 3 0,-1 1 0,-1 2 0,69 45 0,-105-61 0,0 1 0,0 0 0,0 0 0,-1 0 0,0 1 0,0 0 0,7 11 0,1 6 0,12 27 0,12 19 0,84 138 0,-104-177 0,-11-18 0,-1 0 0,0 0 0,-1 0 0,-1 1 0,0 0 0,-1 0 0,0 0 0,-1 0 0,-1 1 0,0-1 0,-1 0 0,-1 19 0,-32 306 0,11-134 0,8-82 0,-53 216 0,35-193 0,12-53 0,-26 226 0,36-199 0,-7 56 0,-1 12 0,-9 61 0,21-220 0,-1 0 0,-2 0 0,-22 52 0,22-63 0,-1 0 0,0-1 0,-1 0 0,0-1 0,-2 0 0,-25 25 0,-47 25 0,29-25 0,32-23 0,-1-1 0,-1-1 0,0-2 0,-1 0 0,-1-2 0,0-1 0,0-1 0,-1-1 0,-48 7 0,16-7 0,0-2 0,-95-3 0,89-5 0,-10 1 0,-98-14 0,69 1 0,-210 2 0,311 11 0,-29 1 0,0 1 0,-46 8 0,70-8 0,0 1 0,0 0 0,0 0 0,1 1 0,0 0 0,-1 1 0,1 0 0,1 0 0,-1 1 0,1 0 0,0 1 0,-10 10 0,6-2 0,1 1 0,0 0 0,2 0 0,-1 1 0,2 1 0,0-1 0,1 1 0,1 1 0,1-1 0,-6 38 0,9-26 0,2-1 0,1 1 0,1-1 0,9 41 0,-10-64 0,9 44 0,-6-33 0,-1 0 0,0 1 0,0 22 0,-3-27 0,-2 0 0,0-1 0,-1 1 0,0-1 0,-1 1 0,0-1 0,-1-1 0,0 1 0,-13 21 0,14-28 0,-1 0 0,1 0 0,-1 0 0,0-1 0,0 0 0,0 0 0,0 0 0,-1-1 0,-11 6 0,-6 0 0,-30 9 0,35-12 0,-8 2 0,-1-2 0,1-1 0,-1 0 0,-34-1 0,-109-6 0,70-2 0,-38 13 0,50-1 0,-154-9 0,144-2 0,43 1 0,-142-4 0,104 4 0,-54-5 0,50 3 0,5 0 0,80 3 0,1-1 0,-1 0 0,0-1 0,1 0 0,-17-8 0,22 8 0,1 0 0,-1-1 0,1 1 0,0-1 0,0 0 0,1 0 0,-1-1 0,1 0 0,0 1 0,-5-9 0,-2-5 0,-16-35 0,3 4 0,-34-34 0,45 68 0,1-1 0,1 0 0,0-1 0,1 0 0,1 0 0,-11-31 0,8 0 0,2-1 0,2-1 0,-2-72 0,9 73 0,3 1 0,8-54 0,26-96 0,-28 156 0,-1 4 0,1 6 0,-2-1 0,-2 0 0,2-58 0,-7 81 0,0 1 0,0-1 0,0 1 0,-1-1 0,-1 1 0,1 0 0,-1 0 0,-1 0 0,0 0 0,0 1 0,-1-1 0,0 1 0,0 0 0,-1 1 0,0-1 0,-1 1 0,-12-11 0,-105-77 0,109 85 0,-1 1 0,0 1 0,-1 0 0,0 1 0,-1 1 0,-25-6 0,1 5 0,0 1 0,-47 1 0,-86 8 0,70 0 0,-272-13 0,326 8 0,-69 1 0,-124 17 0,229-15 0,1 1 0,0 0 0,0 1 0,0 1 0,-24 9 0,32-10 0,1 0 0,0 0 0,-1 0 0,2 0 0,-1 1 0,0 0 0,1 0 0,-1 0 0,1 0 0,0 1 0,1 0 0,-1 0 0,1 0 0,0 0 0,0 0 0,-3 9 0,-35 116 0,22-62 0,2-12 0,-16 107 0,29-128 0,1 1 0,2 0 0,2-1 0,6 48 0,8 121 0,-18 2 0,0-18 0,5-113 0,-1 48 0,-2-96 0,-1-1 0,-10 42 0,8-52 0,-2-1 0,-13 28 0,12-28 0,0 0 0,-7 29 0,9-28 0,0 0 0,-1 0 0,-1 0 0,-1-1 0,0 0 0,0 0 0,-2-1 0,-13 17 0,-10 6 0,-57 51 0,68-69 0,0 2 0,-45 32 0,58-47 0,0-1 0,0 0 0,-1 0 0,0-1 0,0 0 0,0-1 0,0 0 0,-1-1 0,-10 2 0,-48 0 0,-89-5 0,86-1 0,-105-7 0,-24 0 0,6-1 0,-44 1 0,172 10 0,-279 16 0,116-9 0,0-19 0,36 1 0,-128 19 0,242-4 0,-216-15 0,147 1 0,104 7 0,-330-9 0,167 4 0,-12 1 0,19 7 0,-110 0 0,108-6 0,-148 1 0,-118 2 0,150 8 0,174 0 0,-152-14 0,105-8 0,-312 14 0,28 10 0,406-5 0,63-6-1365</inkml:trace>
+</inkml:ink>
+</file>
+
+<file path=word/ink/ink2.xml><?xml version="1.0" encoding="utf-8"?>
+<inkml:ink xmlns:inkml="http://www.w3.org/2003/InkML">
+  <inkml:definitions>
+    <inkml:context xml:id="ctx0">
+      <inkml:inkSource xml:id="inkSrc0">
+        <inkml:traceFormat>
+          <inkml:channel name="X" type="integer" min="-2.14748E9" max="2.14748E9" units="cm"/>
+          <inkml:channel name="Y" type="integer" min="-2.14748E9" max="2.14748E9" units="cm"/>
+          <inkml:channel name="F" type="integer" max="32767" units="dev"/>
+        </inkml:traceFormat>
+        <inkml:channelProperties>
+          <inkml:channelProperty channel="X" name="resolution" value="1000" units="1/cm"/>
+          <inkml:channelProperty channel="Y" name="resolution" value="1000" units="1/cm"/>
+          <inkml:channelProperty channel="F" name="resolution" value="0" units="1/dev"/>
+        </inkml:channelProperties>
+      </inkml:inkSource>
+      <inkml:timestamp xml:id="ts0" timeString="2021-12-02T12:01:54.427"/>
+    </inkml:context>
+    <inkml:brush xml:id="br0">
+      <inkml:brushProperty name="width" value="0.05" units="cm"/>
+      <inkml:brushProperty name="height" value="0.05" units="cm"/>
+      <inkml:brushProperty name="color" value="#E71224"/>
+    </inkml:brush>
+  </inkml:definitions>
+  <inkml:trace contextRef="#ctx0" brushRef="#br0">0 161 24575,'2'0'0,"-1"-1"0,0 0 0,0 0 0,0 0 0,0 1 0,1-1 0,-1 0 0,0 1 0,0-1 0,1 1 0,-1 0 0,0-1 0,1 1 0,-1 0 0,1 0 0,-1 0 0,0 0 0,1 0 0,-1 0 0,3 1 0,36 6 0,-27-4 0,26 5 0,0-2 0,1-2 0,0-1 0,-1-3 0,63-6 0,128-22 0,-191 21 0,-22 3 0,-1 2 0,0-1 0,1 2 0,-1 0 0,21 2 0,-23 1 0,224 16 0,-172-18 0,121-6 0,-167 4 0,136-11 0,-116 11 0,75 9 0,-100-5 0,-1-1 0,1 0 0,-1-1 0,28-4 0,-27 3 0,-1 0 0,1 1 0,-1 1 0,20 3 0,16 0 0,-46-4 0,23 1 0,0 0 0,0 2 0,41 9 0,-55-8 0,0 0 0,-1 0 0,1 1 0,19 11 0,-28-13 0,1 0 0,-1 0 0,0 1 0,0-1 0,0 1 0,-1 0 0,0 0 0,1 0 0,-1 0 0,0 0 0,-1 1 0,1-1 0,-1 1 0,0 0 0,2 5 0,-1 5 0,0 0 0,-1 0 0,0 0 0,-1 1 0,-1 22 0,-2-14 0,-1-1 0,-11 44 0,6-42 0,-19 38 0,16-37 0,-11 32 0,-8 22 0,19-56 0,2 0 0,-7 31 0,12-38 0,-15 84 0,18-98 0,1 1 0,0 0 0,0-1 0,0 1 0,0-1 0,1 1 0,0-1 0,-1 1 0,1-1 0,0 1 0,1-1 0,-1 0 0,1 1 0,2 3 0,0-2 0,-1 0 0,1-1 0,0 0 0,0 0 0,0 0 0,1 0 0,-1-1 0,8 5 0,0-2 0,1 0 0,0 0 0,1-1 0,-1-1 0,1 0 0,22 3 0,184 8 0,-84-23 0,-32 1 0,31-3 0,24-1 0,-138 10 0,-1-1 0,36-9 0,-14 3 0,49-14 0,14-2 0,-33 9 0,-48 9 0,-1 1 0,30-2 0,65-4 0,-29 1 0,-67 8 0,21-7 0,-26 5 0,0 1 0,0 1 0,18-1 0,-7 4 0,1 0 0,0-2 0,-1 0 0,54-11 0,-63 8 0,0-2 0,0 0 0,25-13 0,-36 15 0,0-1 0,0 0 0,0 0 0,-1-1 0,0 0 0,0 0 0,-1-1 0,0 1 0,9-13 0,-9 9 0,0 0 0,-1-1 0,0 1 0,-1-1 0,0 0 0,0 0 0,2-16 0,6-82 0,-10 78 0,0 9 0,5-65 0,-3 0 0,-8-87 0,3 162 0,0 1 0,1 0 0,0 0 0,2-16 0,-1 22 0,0 1 0,1 0 0,-1-1 0,1 1 0,0 0 0,0 0 0,0 0 0,0 0 0,1 1 0,0-1 0,0 0 0,0 1 0,6-6 0,1 1 0,0 1 0,0 1 0,1-1 0,0 2 0,0-1 0,1 2 0,-1-1 0,1 1 0,16-2 0,5 0 0,0 1 0,42 0 0,-55 6 0,0 1 0,0 0 0,0 2 0,0 0 0,37 14 0,-30-9 0,0-2 0,33 6 0,24-1 0,-19-2 0,100 2 0,35-6 0,-48-2 0,-101 1 0,0 1 0,75 21 0,-56-11 0,-63-14 0,1 0 0,-1-1 0,1 0 0,-1-1 0,1 1 0,0-2 0,-1 1 0,1-1 0,-1 0 0,1 0 0,-1-1 0,0 0 0,1 0 0,8-5 0,86-41 0,-95 45 0,1 1 0,0 0 0,-1 0 0,1 0 0,0 1 0,0 0 0,10 1 0,58 5 0,-7 0 0,29-11 0,14 0 0,94 2 0,-45-9 0,-155 12 0,-1 1 0,1-1 0,-1 1 0,1 0 0,-1 1 0,1-1 0,-1 1 0,11 3 0,-6 0 0,0 0 0,0 1 0,13 8 0,-16-9 0,1 0 0,-1-1 0,0 0 0,1 0 0,-1-1 0,1 0 0,0 0 0,0-1 0,0 0 0,0 0 0,13-1 0,-3 1 0,1 1 0,32 8 0,-8-1 0,-6-5 0,65 1 0,-47-4 0,-15 2 0,-27-2 0,0 0 0,1-1 0,21-1 0,-3-4 0,-2 0 0,0 1 0,49 1 0,-54 4 0,2 0 0,33 6 0,-50-6 0,0 2 0,0 0 0,0 0 0,0 0 0,-1 1 0,16 9 0,-11-4 0,4 2 0,21 15 0,-35-23 0,0 1 0,0-1 0,0 1 0,-1 0 0,1-1 0,-1 2 0,0-1 0,0 0 0,-1 1 0,4 6 0,-5-9 0,-1 0 0,0 0 0,0-1 0,1 1 0,-1 0 0,-1 0 0,1-1 0,0 1 0,0 0 0,0 0 0,-1-1 0,1 1 0,-1 0 0,0 1 0,-15 26 0,6-10 0,-33 97 0,16-37 0,17-51 0,1 1 0,2-1 0,1 2 0,-5 52 0,10-60 0,0 0 0,2 0 0,1 0 0,0 0 0,2 0 0,0 0 0,9 23 0,-12-41 0,1-1 0,-1 0 0,1 0 0,-1 0 0,1 0 0,0-1 0,0 1 0,1 0 0,-1-1 0,0 1 0,1-1 0,-1 0 0,1 0 0,0 0 0,0 0 0,0 0 0,0-1 0,0 1 0,5 1 0,5 0 0,-1 0 0,1-1 0,-1 0 0,14-1 0,17 4 0,-3 1 0,121 17 0,-121-19 0,-1-2 0,46-4 0,208-15 0,-15 2 0,-150 7 0,67-6 0,-120 9 0,125 6 0,-157 1 0,0-2 0,0-1 0,0-3 0,0-1 0,60-16 0,-96 18 0,-1 1 0,1-1 0,-1 0 0,0-1 0,0 1 0,0-1 0,-1 0 0,1-1 0,-1 1 0,0-1 0,-1 0 0,1 0 0,-1-1 0,0 1 0,0-1 0,5-10 0,1-5 0,-1-1 0,0-1 0,7-33 0,-11 32 0,-1-1 0,-2 1 0,0-1 0,-2 0 0,-2-27 0,1-48 0,1 85 0,2 1 0,0-1 0,1 1 0,9-28 0,-5 25 0,0 1 0,1-1 0,1 1 0,1 1 0,0-1 0,1 2 0,20-22 0,-22 27 0,0 1 0,0 0 0,1 0 0,0 1 0,1 1 0,-1-1 0,1 2 0,1-1 0,-1 2 0,1-1 0,0 2 0,12-3 0,25-1 0,0 3 0,95 5 0,-34 1 0,-4 3 0,-4-1 0,-87-4 0,13 0 0,41-5 0,-41 2 0,0 2 0,48 3 0,-46 0 0,-1-1 0,38-5 0,6 0 0,-20 2 0,-21-1 0,154-9 0,0 15 0,-108 4 0,116-5 0,6 0 0,-51 2 0,-62-11 0,-2-1 0,86 4 0,103-2 0,-178 5 0,119 5 0,-187-3 0,36 3 0,117 23 0,-133-16 0,-1 2 0,55 23 0,-88-29 0,0 0 0,0 0 0,-1 1 0,0 1 0,0 0 0,-1 1 0,0 0 0,-1 1 0,0 0 0,-1 1 0,10 14 0,-10-11 0,-1 0 0,-1 0 0,0 0 0,-2 1 0,1 0 0,-2 1 0,0-1 0,-1 1 0,-1 0 0,0 0 0,-1 0 0,-1 1 0,-1-1 0,-2 22 0,0-6 0,-11 43 0,10-63 0,-1 0 0,0-1 0,-1 1 0,0-1 0,-1 0 0,-10 14 0,-56 93 0,51-84 0,20-33 0,-85 133 0,70-114 0,-25 24 0,-10 12 0,32-33 0,-28 25 0,-144 136 0,173-168 0,-1-1 0,0-1 0,-1 0 0,-32 17 0,-16 10 0,36-21 0,-1-1 0,-47 21 0,-87 35 0,126-59 0,0-3 0,-1-1 0,-1-3 0,-72 10 0,-177-7 0,-7-8 0,11 0 0,236-5 0,10 1 0,0-1 0,-66-11 0,68 5 0,-81-2 0,-42 13 0,38 0 0,-262-13 0,270-3 0,-14 0 0,-92 8 0,72 3 0,-161 3 0,104 1 0,-73 1 0,212-4 0,-150 7 0,-185 9 0,242-17 0,-73 2 0,24 21 0,120-11 0,-108 0 0,-38-3 0,72-8 0,34-1 0,-81-1 0,-40 2 0,5 4 0,109-4 0,-228 7 0,168-10 0,67-1 0,-100-5 0,29 0 0,-88-5 0,62 1 0,60 9 0,-85-3 0,-158-10 0,67 33 0,64-2 0,-57-17 0,-45 2 0,73 9 0,173-6 0,99-2 0,-58 10 0,82-9 0,1 1 0,0 0 0,-1 1 0,1 0 0,1 1 0,-1 0 0,1 1 0,-15 10 0,22-13 0,-1 1 0,1 0 0,0 1 0,1-1 0,-1 1 0,1-1 0,-1 1 0,-3 9 0,-1 5 0,-8 23 0,10-24 0,-10 21 0,5-19 0,-2-1 0,-23 29 0,-8 11 0,35-43 0,0 1 0,1 0 0,-7 26 0,2-5 0,-23 67 0,25-68 0,-2 0 0,-1-1 0,-35 64 0,46-96 0,-1 1 0,0-1 0,0 1 0,0-1 0,0 0 0,0-1 0,-1 1 0,0-1 0,1 0 0,-1 0 0,-1 0 0,1-1 0,0 1 0,-1-2 0,1 1 0,-9 1 0,-6 1 0,-1-2 0,0 0 0,-24-2 0,33 0 0,-19 3 0,21-2 0,0-1 0,-14 0 0,-89-2 0,76 3 0,-53-5 0,4-5 0,-51-7 0,93 7 0,12 2 0,0 2 0,-38-2 0,-96 3 0,137 5 0,1 1 0,-28 5 0,45-5 0,-37 12-1365</inkml:trace>
+</inkml:ink>
 </file>
 
 <file path=word/theme/theme1.xml><?xml version="1.0" encoding="utf-8"?>

</xml_diff>